<commit_message>
Rimossa relazione STELLA-FILAMENTO nello ER.
</commit_message>
<xml_diff>
--- a/RelazioneProgettoBD.docx
+++ b/RelazioneProgettoBD.docx
@@ -422,7 +422,6 @@
         </w:rPr>
         <w:t xml:space="preserve"> </w:t>
       </w:r>
-      <w:proofErr w:type="gramStart"/>
       <w:r>
         <w:rPr>
           <w:rFonts w:ascii="Palatino Linotype" w:hAnsi="Palatino Linotype"/>
@@ -435,7 +434,6 @@
         </w:rPr>
         <w:t>non è stato reificato</w:t>
       </w:r>
-      <w:proofErr w:type="gramEnd"/>
       <w:r>
         <w:rPr>
           <w:rFonts w:ascii="Palatino Linotype" w:hAnsi="Palatino Linotype"/>
@@ -589,55 +587,20 @@
         <w:rPr>
           <w:rFonts w:ascii="Palatino Linotype" w:hAnsi="Palatino Linotype"/>
         </w:rPr>
-        <w:t xml:space="preserve">L’associazione STELLA-FILAMENTO è ridondante perché l’appartenenza di una stella ad un filamento può essere verificata applicando la formula indicata nel requisito REQ-FN-9. Tuttavia, poiché tale verifica, peraltro costosa, è richiesta oltre che in REQ-FN-9 </w:t>
-      </w:r>
-      <w:r>
-        <w:rPr>
-          <w:rFonts w:ascii="Palatino Linotype" w:hAnsi="Palatino Linotype"/>
-        </w:rPr>
-        <w:t>(</w:t>
-      </w:r>
-      <w:r>
-        <w:rPr>
-          <w:rFonts w:ascii="Palatino Linotype" w:hAnsi="Palatino Linotype"/>
-        </w:rPr>
-        <w:t>esplicitamente</w:t>
-      </w:r>
-      <w:r>
-        <w:rPr>
-          <w:rFonts w:ascii="Palatino Linotype" w:hAnsi="Palatino Linotype"/>
-        </w:rPr>
-        <w:t>)</w:t>
-      </w:r>
-      <w:r>
-        <w:rPr>
-          <w:rFonts w:ascii="Palatino Linotype" w:hAnsi="Palatino Linotype"/>
-        </w:rPr>
-        <w:t xml:space="preserve"> anche in REQ-FN-10 </w:t>
-      </w:r>
-      <w:r>
-        <w:rPr>
-          <w:rFonts w:ascii="Palatino Linotype" w:hAnsi="Palatino Linotype"/>
-        </w:rPr>
-        <w:t>(</w:t>
-      </w:r>
-      <w:r>
-        <w:rPr>
-          <w:rFonts w:ascii="Palatino Linotype" w:hAnsi="Palatino Linotype"/>
-        </w:rPr>
-        <w:t>implicitamente</w:t>
-      </w:r>
-      <w:r>
-        <w:rPr>
-          <w:rFonts w:ascii="Palatino Linotype" w:hAnsi="Palatino Linotype"/>
-        </w:rPr>
-        <w:t>)</w:t>
-      </w:r>
-      <w:r>
-        <w:rPr>
-          <w:rFonts w:ascii="Palatino Linotype" w:hAnsi="Palatino Linotype"/>
-        </w:rPr>
-        <w:t>, si è scelto di mantenere nello schema l’associazione suddetta.</w:t>
+        <w:t>L’associazione STELLA-FILAMENTO è ridondante perché l’appartenenza di una stella ad un filamento può essere verificata applicando la formula indicata nel requisito REQ-FN-9</w:t>
+      </w:r>
+      <w:r>
+        <w:rPr>
+          <w:rFonts w:ascii="Palatino Linotype" w:hAnsi="Palatino Linotype"/>
+        </w:rPr>
+        <w:t>.</w:t>
+      </w:r>
+      <w:r>
+        <w:rPr>
+          <w:rFonts w:ascii="Palatino Linotype" w:hAnsi="Palatino Linotype"/>
+        </w:rPr>
+        <w:br/>
+        <w:t>Si è scelto di rimuoverla per evitare di appesantire la già onerosa fase di import dei file.</w:t>
       </w:r>
     </w:p>
     <w:p>
@@ -655,7 +618,6 @@
         <w:rPr>
           <w:rFonts w:ascii="Palatino Linotype" w:hAnsi="Palatino Linotype"/>
         </w:rPr>
-        <w:lastRenderedPageBreak/>
         <w:t xml:space="preserve">L’attributo </w:t>
       </w:r>
       <w:commentRangeStart w:id="2"/>
@@ -724,6 +686,7 @@
         <w:rPr>
           <w:rFonts w:ascii="Palatino Linotype" w:hAnsi="Palatino Linotype"/>
         </w:rPr>
+        <w:lastRenderedPageBreak/>
         <w:t>L’asse principale di un filamento può essere ricavato considerando le istanze di PUNTOSEGMENTO di tipo “S” cha partecipano con esso all’associazione PUNTOSEGMENTO-FILAMENTO. Analogamente, si possono conoscere i rami del filamento</w:t>
       </w:r>
       <w:r>
@@ -788,20 +751,30 @@
         <w:rPr>
           <w:rFonts w:ascii="Palatino Linotype" w:hAnsi="Palatino Linotype"/>
         </w:rPr>
-        <w:t xml:space="preserve">contando i rami del filamento, ottenibili come indicato al punto precedente. Si tratta tuttavia di un’operazione troppo costosa </w:t>
-      </w:r>
-      <w:r>
-        <w:rPr>
-          <w:rFonts w:ascii="Palatino Linotype" w:hAnsi="Palatino Linotype"/>
-        </w:rPr>
-        <w:t>per</w:t>
-      </w:r>
-      <w:r>
-        <w:rPr>
-          <w:rFonts w:ascii="Palatino Linotype" w:hAnsi="Palatino Linotype"/>
-        </w:rPr>
-        <w:t xml:space="preserve"> poter essere fatta on-demand, per cui si è ritenuto opportuno mantenere l’attributo.</w:t>
-      </w:r>
+        <w:t xml:space="preserve">contando i rami del filamento, ottenibili come indicato al punto precedente. </w:t>
+      </w:r>
+      <w:r>
+        <w:rPr>
+          <w:rFonts w:ascii="Palatino Linotype" w:hAnsi="Palatino Linotype"/>
+        </w:rPr>
+        <w:t xml:space="preserve">Tuttavia, dato che l’aggiornamento di </w:t>
+      </w:r>
+      <w:proofErr w:type="spellStart"/>
+      <w:r>
+        <w:rPr>
+          <w:rFonts w:ascii="Palatino Linotype" w:hAnsi="Palatino Linotype"/>
+        </w:rPr>
+        <w:t>NumeroSegmenti</w:t>
+      </w:r>
+      <w:proofErr w:type="spellEnd"/>
+      <w:r>
+        <w:rPr>
+          <w:rFonts w:ascii="Palatino Linotype" w:hAnsi="Palatino Linotype"/>
+        </w:rPr>
+        <w:t xml:space="preserve"> non appesantisce eccessivamente l’import dei file si è scelto di mantenere l’attributo.</w:t>
+      </w:r>
+      <w:bookmarkStart w:id="3" w:name="_GoBack"/>
+      <w:bookmarkEnd w:id="3"/>
     </w:p>
     <w:p>
       <w:pPr>
@@ -909,15 +882,7 @@
         <w:rPr>
           <w:rFonts w:ascii="Palatino Linotype" w:hAnsi="Palatino Linotype"/>
         </w:rPr>
-        <w:t>Analogamente, si è scelto di identificare l’entità FILAMENTO mediante l’attributo Nome piuttosto che utilizzare Numero e STRUMENTO(esternamente</w:t>
-      </w:r>
-      <w:bookmarkStart w:id="3" w:name="_GoBack"/>
-      <w:bookmarkEnd w:id="3"/>
-      <w:r>
-        <w:rPr>
-          <w:rFonts w:ascii="Palatino Linotype" w:hAnsi="Palatino Linotype"/>
-        </w:rPr>
-        <w:t>).</w:t>
+        <w:t>Analogamente, si è scelto di identificare l’entità FILAMENTO mediante l’attributo Nome piuttosto che utilizzare Numero e STRUMENTO(esternamente).</w:t>
       </w:r>
     </w:p>
     <w:sectPr>
@@ -2676,7 +2641,7 @@
 </file>
 
 <file path=customXml/itemProps1.xml><?xml version="1.0" encoding="utf-8"?>
-<ds:datastoreItem xmlns:ds="http://schemas.openxmlformats.org/officeDocument/2006/customXml" ds:itemID="{DB1AFA94-3D8F-4B07-B337-0FA92D0ED373}">
+<ds:datastoreItem xmlns:ds="http://schemas.openxmlformats.org/officeDocument/2006/customXml" ds:itemID="{3D994C67-F6BD-4AC6-8385-2E0C05A242D1}">
   <ds:schemaRefs>
     <ds:schemaRef ds:uri="http://schemas.openxmlformats.org/officeDocument/2006/bibliography"/>
   </ds:schemaRefs>

</xml_diff>